<commit_message>
expresiones literales e identificadores
</commit_message>
<xml_diff>
--- a/Producción_Gramatical.docx
+++ b/Producción_Gramatical.docx
@@ -2177,6 +2177,1125 @@
         </w:rPr>
       </w:pPr>
     </w:p>
+    <w:p>
+      <w:pPr>
+        <w:spacing w:before="240" w:after="240"/>
+        <w:rPr>
+          <w:rFonts w:ascii="Aptos" w:eastAsia="Aptos" w:hAnsi="Aptos" w:cs="Aptos"/>
+          <w:lang w:val="pt-BR"/>
+        </w:rPr>
+      </w:pPr>
+      <w:r>
+        <w:rPr>
+          <w:rFonts w:ascii="Aptos" w:eastAsia="Aptos" w:hAnsi="Aptos" w:cs="Aptos"/>
+          <w:lang w:val="pt-BR"/>
+        </w:rPr>
+        <w:t>/* ===================== RETURN / BREAK ===================== */</w:t>
+      </w:r>
+    </w:p>
+    <w:p>
+      <w:pPr>
+        <w:spacing w:before="240" w:after="240"/>
+        <w:rPr>
+          <w:rFonts w:ascii="Aptos" w:eastAsia="Aptos" w:hAnsi="Aptos" w:cs="Aptos"/>
+          <w:lang w:val="pt-BR"/>
+        </w:rPr>
+      </w:pPr>
+      <w:r>
+        <w:rPr>
+          <w:rFonts w:ascii="Aptos" w:eastAsia="Aptos" w:hAnsi="Aptos" w:cs="Aptos"/>
+          <w:lang w:val="pt-BR"/>
+        </w:rPr>
+        <w:t>&lt;sent_return&gt; ::= "return" &lt;expr&gt; "$"</w:t>
+      </w:r>
+    </w:p>
+    <w:p>
+      <w:pPr>
+        <w:spacing w:before="240" w:after="240"/>
+        <w:rPr>
+          <w:rFonts w:ascii="Aptos" w:eastAsia="Aptos" w:hAnsi="Aptos" w:cs="Aptos"/>
+          <w:lang w:val="pt-BR"/>
+        </w:rPr>
+      </w:pPr>
+      <w:r>
+        <w:rPr>
+          <w:rFonts w:ascii="Aptos" w:eastAsia="Aptos" w:hAnsi="Aptos" w:cs="Aptos"/>
+          <w:lang w:val="pt-BR"/>
+        </w:rPr>
+        <w:t xml:space="preserve">                | "return" "$"           /* en funciones void NO se usa; sólo por flexibilidad */</w:t>
+      </w:r>
+    </w:p>
+    <w:p>
+      <w:pPr>
+        <w:spacing w:before="240" w:after="240"/>
+        <w:rPr>
+          <w:rFonts w:ascii="Aptos" w:eastAsia="Aptos" w:hAnsi="Aptos" w:cs="Aptos"/>
+          <w:lang w:val="pt-BR"/>
+        </w:rPr>
+      </w:pPr>
+      <w:r>
+        <w:rPr>
+          <w:rFonts w:ascii="Aptos" w:eastAsia="Aptos" w:hAnsi="Aptos" w:cs="Aptos"/>
+          <w:lang w:val="pt-BR"/>
+        </w:rPr>
+        <w:t>&lt;sent_break&gt; ::= "break" "$"</w:t>
+      </w:r>
+    </w:p>
+    <w:p>
+      <w:pPr>
+        <w:spacing w:before="240" w:after="240"/>
+        <w:rPr>
+          <w:rFonts w:ascii="Aptos" w:eastAsia="Aptos" w:hAnsi="Aptos" w:cs="Aptos"/>
+          <w:lang w:val="pt-BR"/>
+        </w:rPr>
+      </w:pPr>
+    </w:p>
+    <w:p>
+      <w:pPr>
+        <w:spacing w:before="240" w:after="240"/>
+        <w:rPr>
+          <w:rFonts w:ascii="Aptos" w:eastAsia="Aptos" w:hAnsi="Aptos" w:cs="Aptos"/>
+          <w:lang w:val="pt-BR"/>
+        </w:rPr>
+      </w:pPr>
+    </w:p>
+    <w:p>
+      <w:pPr>
+        <w:spacing w:before="240" w:after="240"/>
+        <w:rPr>
+          <w:rFonts w:ascii="Aptos" w:eastAsia="Aptos" w:hAnsi="Aptos" w:cs="Aptos"/>
+          <w:lang w:val="pt-BR"/>
+        </w:rPr>
+      </w:pPr>
+    </w:p>
+    <w:p>
+      <w:pPr>
+        <w:spacing w:before="240" w:after="240"/>
+        <w:rPr>
+          <w:rFonts w:ascii="Aptos" w:eastAsia="Aptos" w:hAnsi="Aptos" w:cs="Aptos"/>
+          <w:lang w:val="pt-BR"/>
+        </w:rPr>
+      </w:pPr>
+      <w:r>
+        <w:rPr>
+          <w:rFonts w:ascii="Aptos" w:eastAsia="Aptos" w:hAnsi="Aptos" w:cs="Aptos"/>
+          <w:lang w:val="pt-BR"/>
+        </w:rPr>
+        <w:t>/* ===================== I/O ===================== */</w:t>
+      </w:r>
+    </w:p>
+    <w:p>
+      <w:pPr>
+        <w:spacing w:before="240" w:after="240"/>
+        <w:rPr>
+          <w:rFonts w:ascii="Aptos" w:eastAsia="Aptos" w:hAnsi="Aptos" w:cs="Aptos"/>
+          <w:lang w:val="pt-BR"/>
+        </w:rPr>
+      </w:pPr>
+      <w:r>
+        <w:rPr>
+          <w:rFonts w:ascii="Aptos" w:eastAsia="Aptos" w:hAnsi="Aptos" w:cs="Aptos"/>
+          <w:lang w:val="pt-BR"/>
+        </w:rPr>
+        <w:t>&lt;sent_io&gt; ::= "input" "є" &lt;id&gt; "э" "$"       /* lee a variable int o float */</w:t>
+      </w:r>
+    </w:p>
+    <w:p>
+      <w:pPr>
+        <w:spacing w:before="240" w:after="240"/>
+        <w:rPr>
+          <w:rFonts w:ascii="Aptos" w:eastAsia="Aptos" w:hAnsi="Aptos" w:cs="Aptos"/>
+          <w:lang w:val="pt-BR"/>
+        </w:rPr>
+      </w:pPr>
+      <w:r>
+        <w:rPr>
+          <w:rFonts w:ascii="Aptos" w:eastAsia="Aptos" w:hAnsi="Aptos" w:cs="Aptos"/>
+          <w:lang w:val="pt-BR"/>
+        </w:rPr>
+        <w:t xml:space="preserve">            | "output" "є" &lt;lista_out&gt; "э" "$"</w:t>
+      </w:r>
+    </w:p>
+    <w:p>
+      <w:pPr>
+        <w:spacing w:before="240" w:after="240"/>
+        <w:rPr>
+          <w:rFonts w:ascii="Aptos" w:eastAsia="Aptos" w:hAnsi="Aptos" w:cs="Aptos"/>
+          <w:lang w:val="pt-BR"/>
+        </w:rPr>
+      </w:pPr>
+      <w:r>
+        <w:rPr>
+          <w:rFonts w:ascii="Aptos" w:eastAsia="Aptos" w:hAnsi="Aptos" w:cs="Aptos"/>
+          <w:lang w:val="pt-BR"/>
+        </w:rPr>
+        <w:t>&lt;lista_out&gt; ::= &lt;expr&gt; ("," &lt;expr&gt;)*         /* literales o variables de tipo permitido */</w:t>
+      </w:r>
+    </w:p>
+    <w:p>
+      <w:pPr>
+        <w:spacing w:before="240" w:after="240"/>
+        <w:rPr>
+          <w:rFonts w:ascii="Aptos" w:eastAsia="Aptos" w:hAnsi="Aptos" w:cs="Aptos"/>
+          <w:lang w:val="pt-BR"/>
+        </w:rPr>
+      </w:pPr>
+    </w:p>
+    <w:p>
+      <w:pPr>
+        <w:spacing w:before="240" w:after="240"/>
+        <w:rPr>
+          <w:rFonts w:ascii="Aptos" w:eastAsia="Aptos" w:hAnsi="Aptos" w:cs="Aptos"/>
+          <w:lang w:val="pt-BR"/>
+        </w:rPr>
+      </w:pPr>
+      <w:r>
+        <w:rPr>
+          <w:rFonts w:ascii="Aptos" w:eastAsia="Aptos" w:hAnsi="Aptos" w:cs="Aptos"/>
+          <w:lang w:val="pt-BR"/>
+        </w:rPr>
+        <w:t>/* ===================== EXPRESIONES ===================== */</w:t>
+      </w:r>
+    </w:p>
+    <w:p>
+      <w:pPr>
+        <w:spacing w:before="240" w:after="240"/>
+        <w:rPr>
+          <w:rFonts w:ascii="Aptos" w:eastAsia="Aptos" w:hAnsi="Aptos" w:cs="Aptos"/>
+          <w:lang w:val="pt-BR"/>
+        </w:rPr>
+      </w:pPr>
+      <w:r>
+        <w:rPr>
+          <w:rFonts w:ascii="Aptos" w:eastAsia="Aptos" w:hAnsi="Aptos" w:cs="Aptos"/>
+          <w:lang w:val="pt-BR"/>
+        </w:rPr>
+        <w:t>/* Precedencia (alta → baja):</w:t>
+      </w:r>
+    </w:p>
+    <w:p>
+      <w:pPr>
+        <w:spacing w:before="240" w:after="240"/>
+        <w:rPr>
+          <w:rFonts w:ascii="Aptos" w:eastAsia="Aptos" w:hAnsi="Aptos" w:cs="Aptos"/>
+          <w:lang w:val="pt-BR"/>
+        </w:rPr>
+      </w:pPr>
+      <w:r>
+        <w:rPr>
+          <w:rFonts w:ascii="Aptos" w:eastAsia="Aptos" w:hAnsi="Aptos" w:cs="Aptos"/>
+          <w:lang w:val="pt-BR"/>
+        </w:rPr>
+        <w:t xml:space="preserve">   1) Postfijo: []  ++  --</w:t>
+      </w:r>
+    </w:p>
+    <w:p>
+      <w:pPr>
+        <w:spacing w:before="240" w:after="240"/>
+        <w:rPr>
+          <w:rFonts w:ascii="Aptos" w:eastAsia="Aptos" w:hAnsi="Aptos" w:cs="Aptos"/>
+          <w:lang w:val="pt-BR"/>
+        </w:rPr>
+      </w:pPr>
+      <w:r>
+        <w:rPr>
+          <w:rFonts w:ascii="Aptos" w:eastAsia="Aptos" w:hAnsi="Aptos" w:cs="Aptos"/>
+          <w:lang w:val="pt-BR"/>
+        </w:rPr>
+        <w:t xml:space="preserve">   2) Prefijo:  -  Σ</w:t>
+      </w:r>
+    </w:p>
+    <w:p>
+      <w:pPr>
+        <w:spacing w:before="240" w:after="240"/>
+        <w:rPr>
+          <w:rFonts w:ascii="Aptos" w:eastAsia="Aptos" w:hAnsi="Aptos" w:cs="Aptos"/>
+          <w:lang w:val="pt-BR"/>
+        </w:rPr>
+      </w:pPr>
+      <w:r>
+        <w:rPr>
+          <w:rFonts w:ascii="Aptos" w:eastAsia="Aptos" w:hAnsi="Aptos" w:cs="Aptos"/>
+          <w:lang w:val="pt-BR"/>
+        </w:rPr>
+        <w:t xml:space="preserve">   3) Potencia: ^</w:t>
+      </w:r>
+    </w:p>
+    <w:p>
+      <w:pPr>
+        <w:spacing w:before="240" w:after="240"/>
+        <w:rPr>
+          <w:rFonts w:ascii="Aptos" w:eastAsia="Aptos" w:hAnsi="Aptos" w:cs="Aptos"/>
+          <w:lang w:val="pt-BR"/>
+        </w:rPr>
+      </w:pPr>
+      <w:r>
+        <w:rPr>
+          <w:rFonts w:ascii="Aptos" w:eastAsia="Aptos" w:hAnsi="Aptos" w:cs="Aptos"/>
+          <w:lang w:val="pt-BR"/>
+        </w:rPr>
+        <w:t xml:space="preserve">   4) *  /  //  %</w:t>
+      </w:r>
+    </w:p>
+    <w:p>
+      <w:pPr>
+        <w:spacing w:before="240" w:after="240"/>
+        <w:rPr>
+          <w:rFonts w:ascii="Aptos" w:eastAsia="Aptos" w:hAnsi="Aptos" w:cs="Aptos"/>
+          <w:lang w:val="pt-BR"/>
+        </w:rPr>
+      </w:pPr>
+      <w:r>
+        <w:rPr>
+          <w:rFonts w:ascii="Aptos" w:eastAsia="Aptos" w:hAnsi="Aptos" w:cs="Aptos"/>
+          <w:lang w:val="pt-BR"/>
+        </w:rPr>
+        <w:t xml:space="preserve">   5) +  -</w:t>
+      </w:r>
+    </w:p>
+    <w:p>
+      <w:pPr>
+        <w:spacing w:before="240" w:after="240"/>
+        <w:rPr>
+          <w:rFonts w:ascii="Aptos" w:eastAsia="Aptos" w:hAnsi="Aptos" w:cs="Aptos"/>
+          <w:lang w:val="pt-BR"/>
+        </w:rPr>
+      </w:pPr>
+      <w:r>
+        <w:rPr>
+          <w:rFonts w:ascii="Aptos" w:eastAsia="Aptos" w:hAnsi="Aptos" w:cs="Aptos"/>
+          <w:lang w:val="pt-BR"/>
+        </w:rPr>
+        <w:t xml:space="preserve">   6) Relacionales: &lt; &lt;= &gt; &gt;= == !=</w:t>
+      </w:r>
+    </w:p>
+    <w:p>
+      <w:pPr>
+        <w:spacing w:before="240" w:after="240"/>
+        <w:rPr>
+          <w:rFonts w:ascii="Aptos" w:eastAsia="Aptos" w:hAnsi="Aptos" w:cs="Aptos"/>
+          <w:lang w:val="pt-BR"/>
+        </w:rPr>
+      </w:pPr>
+      <w:r>
+        <w:rPr>
+          <w:rFonts w:ascii="Aptos" w:eastAsia="Aptos" w:hAnsi="Aptos" w:cs="Aptos"/>
+          <w:lang w:val="pt-BR"/>
+        </w:rPr>
+        <w:t xml:space="preserve">   7) Lógicas: @  ~</w:t>
+      </w:r>
+    </w:p>
+    <w:p>
+      <w:pPr>
+        <w:spacing w:before="240" w:after="240"/>
+        <w:rPr>
+          <w:rFonts w:ascii="Aptos" w:eastAsia="Aptos" w:hAnsi="Aptos" w:cs="Aptos"/>
+          <w:lang w:val="pt-BR"/>
+        </w:rPr>
+      </w:pPr>
+      <w:r>
+        <w:rPr>
+          <w:rFonts w:ascii="Aptos" w:eastAsia="Aptos" w:hAnsi="Aptos" w:cs="Aptos"/>
+          <w:lang w:val="pt-BR"/>
+        </w:rPr>
+        <w:t xml:space="preserve">   Paréntesis de agrupación: є … э</w:t>
+      </w:r>
+    </w:p>
+    <w:p>
+      <w:pPr>
+        <w:spacing w:before="240" w:after="240"/>
+        <w:rPr>
+          <w:rFonts w:ascii="Aptos" w:eastAsia="Aptos" w:hAnsi="Aptos" w:cs="Aptos"/>
+          <w:lang w:val="pt-BR"/>
+        </w:rPr>
+      </w:pPr>
+      <w:r>
+        <w:rPr>
+          <w:rFonts w:ascii="Aptos" w:eastAsia="Aptos" w:hAnsi="Aptos" w:cs="Aptos"/>
+          <w:lang w:val="pt-BR"/>
+        </w:rPr>
+        <w:t>*/</w:t>
+      </w:r>
+    </w:p>
+    <w:p>
+      <w:pPr>
+        <w:spacing w:before="240" w:after="240"/>
+        <w:rPr>
+          <w:rFonts w:ascii="Aptos" w:eastAsia="Aptos" w:hAnsi="Aptos" w:cs="Aptos"/>
+          <w:lang w:val="pt-BR"/>
+        </w:rPr>
+      </w:pPr>
+      <w:r>
+        <w:rPr>
+          <w:rFonts w:ascii="Aptos" w:eastAsia="Aptos" w:hAnsi="Aptos" w:cs="Aptos"/>
+          <w:lang w:val="pt-BR"/>
+        </w:rPr>
+        <w:t>&lt;expr&gt; ::= &lt;expr_log_or&gt;</w:t>
+      </w:r>
+    </w:p>
+    <w:p>
+      <w:pPr>
+        <w:spacing w:before="240" w:after="240"/>
+        <w:rPr>
+          <w:rFonts w:ascii="Aptos" w:eastAsia="Aptos" w:hAnsi="Aptos" w:cs="Aptos"/>
+          <w:lang w:val="pt-BR"/>
+        </w:rPr>
+      </w:pPr>
+      <w:r>
+        <w:rPr>
+          <w:rFonts w:ascii="Aptos" w:eastAsia="Aptos" w:hAnsi="Aptos" w:cs="Aptos"/>
+          <w:lang w:val="pt-BR"/>
+        </w:rPr>
+        <w:t>&lt;expr_log_or&gt; ::= &lt;expr_log_and&gt; ( "~" &lt;expr_log_and&gt; )*</w:t>
+      </w:r>
+    </w:p>
+    <w:p>
+      <w:pPr>
+        <w:spacing w:before="240" w:after="240"/>
+        <w:rPr>
+          <w:rFonts w:ascii="Aptos" w:eastAsia="Aptos" w:hAnsi="Aptos" w:cs="Aptos"/>
+          <w:lang w:val="pt-BR"/>
+        </w:rPr>
+      </w:pPr>
+      <w:r>
+        <w:rPr>
+          <w:rFonts w:ascii="Aptos" w:eastAsia="Aptos" w:hAnsi="Aptos" w:cs="Aptos"/>
+          <w:lang w:val="pt-BR"/>
+        </w:rPr>
+        <w:t>&lt;expr_log_and&gt; ::= &lt;expr_rel&gt; ( "@" &lt;expr_rel&gt; )*</w:t>
+      </w:r>
+    </w:p>
+    <w:p>
+      <w:pPr>
+        <w:spacing w:before="240" w:after="240"/>
+        <w:rPr>
+          <w:rFonts w:ascii="Aptos" w:eastAsia="Aptos" w:hAnsi="Aptos" w:cs="Aptos"/>
+          <w:lang w:val="pt-BR"/>
+        </w:rPr>
+      </w:pPr>
+      <w:r>
+        <w:rPr>
+          <w:rFonts w:ascii="Aptos" w:eastAsia="Aptos" w:hAnsi="Aptos" w:cs="Aptos"/>
+          <w:lang w:val="pt-BR"/>
+        </w:rPr>
+        <w:t>&lt;expr_rel&gt; ::= &lt;expr_aditiva&gt;</w:t>
+      </w:r>
+    </w:p>
+    <w:p>
+      <w:pPr>
+        <w:spacing w:before="240" w:after="240"/>
+        <w:rPr>
+          <w:rFonts w:ascii="Aptos" w:eastAsia="Aptos" w:hAnsi="Aptos" w:cs="Aptos"/>
+          <w:lang w:val="pt-BR"/>
+        </w:rPr>
+      </w:pPr>
+      <w:r>
+        <w:rPr>
+          <w:rFonts w:ascii="Aptos" w:eastAsia="Aptos" w:hAnsi="Aptos" w:cs="Aptos"/>
+          <w:lang w:val="pt-BR"/>
+        </w:rPr>
+        <w:t xml:space="preserve">             | &lt;expr_aditiva&gt; &lt;op_rel&gt; &lt;expr_aditiva&gt;</w:t>
+      </w:r>
+    </w:p>
+    <w:p>
+      <w:pPr>
+        <w:spacing w:before="240" w:after="240"/>
+        <w:rPr>
+          <w:rFonts w:ascii="Aptos" w:eastAsia="Aptos" w:hAnsi="Aptos" w:cs="Aptos"/>
+          <w:lang w:val="pt-BR"/>
+        </w:rPr>
+      </w:pPr>
+      <w:r>
+        <w:rPr>
+          <w:rFonts w:ascii="Aptos" w:eastAsia="Aptos" w:hAnsi="Aptos" w:cs="Aptos"/>
+          <w:lang w:val="pt-BR"/>
+        </w:rPr>
+        <w:lastRenderedPageBreak/>
+        <w:t>&lt;op_rel&gt; ::= "&lt;" | "&lt;=" | "&gt;" | "&gt;=" | "==" | "!="</w:t>
+      </w:r>
+    </w:p>
+    <w:p>
+      <w:pPr>
+        <w:spacing w:before="240" w:after="240"/>
+        <w:rPr>
+          <w:rFonts w:ascii="Aptos" w:eastAsia="Aptos" w:hAnsi="Aptos" w:cs="Aptos"/>
+          <w:lang w:val="pt-BR"/>
+        </w:rPr>
+      </w:pPr>
+      <w:r>
+        <w:rPr>
+          <w:rFonts w:ascii="Aptos" w:eastAsia="Aptos" w:hAnsi="Aptos" w:cs="Aptos"/>
+          <w:lang w:val="pt-BR"/>
+        </w:rPr>
+        <w:t>&lt;expr_aditiva&gt; ::= &lt;expr_mult&gt; ( ("+" | "-") &lt;expr_mult&gt; )*</w:t>
+      </w:r>
+    </w:p>
+    <w:p>
+      <w:pPr>
+        <w:spacing w:before="240" w:after="240"/>
+        <w:rPr>
+          <w:rFonts w:ascii="Aptos" w:eastAsia="Aptos" w:hAnsi="Aptos" w:cs="Aptos"/>
+          <w:lang w:val="pt-BR"/>
+        </w:rPr>
+      </w:pPr>
+      <w:r>
+        <w:rPr>
+          <w:rFonts w:ascii="Aptos" w:eastAsia="Aptos" w:hAnsi="Aptos" w:cs="Aptos"/>
+          <w:lang w:val="pt-BR"/>
+        </w:rPr>
+        <w:t>&lt;expr_mult&gt; ::= &lt;expr_pot&gt; ( ("*" | "/" | "//" | "%") &lt;expr_pot&gt; )*</w:t>
+      </w:r>
+    </w:p>
+    <w:p>
+      <w:pPr>
+        <w:spacing w:before="240" w:after="240"/>
+        <w:rPr>
+          <w:rFonts w:ascii="Aptos" w:eastAsia="Aptos" w:hAnsi="Aptos" w:cs="Aptos"/>
+          <w:lang w:val="pt-BR"/>
+        </w:rPr>
+      </w:pPr>
+      <w:r>
+        <w:rPr>
+          <w:rFonts w:ascii="Aptos" w:eastAsia="Aptos" w:hAnsi="Aptos" w:cs="Aptos"/>
+          <w:lang w:val="pt-BR"/>
+        </w:rPr>
+        <w:t>&lt;expr_pot&gt; ::= &lt;expr_unaria&gt; ( "^" &lt;expr_unaria&gt; )*</w:t>
+      </w:r>
+    </w:p>
+    <w:p>
+      <w:pPr>
+        <w:spacing w:before="240" w:after="240"/>
+        <w:rPr>
+          <w:rFonts w:ascii="Aptos" w:eastAsia="Aptos" w:hAnsi="Aptos" w:cs="Aptos"/>
+          <w:lang w:val="pt-BR"/>
+        </w:rPr>
+      </w:pPr>
+      <w:r>
+        <w:rPr>
+          <w:rFonts w:ascii="Aptos" w:eastAsia="Aptos" w:hAnsi="Aptos" w:cs="Aptos"/>
+          <w:lang w:val="pt-BR"/>
+        </w:rPr>
+        <w:t>&lt;expr_unaria&gt; ::= &lt;op_unario&gt; &lt;expr_unaria&gt;</w:t>
+      </w:r>
+    </w:p>
+    <w:p>
+      <w:pPr>
+        <w:spacing w:before="240" w:after="240"/>
+        <w:rPr>
+          <w:rFonts w:ascii="Aptos" w:eastAsia="Aptos" w:hAnsi="Aptos" w:cs="Aptos"/>
+          <w:lang w:val="pt-BR"/>
+        </w:rPr>
+      </w:pPr>
+      <w:r>
+        <w:rPr>
+          <w:rFonts w:ascii="Aptos" w:eastAsia="Aptos" w:hAnsi="Aptos" w:cs="Aptos"/>
+          <w:lang w:val="pt-BR"/>
+        </w:rPr>
+        <w:t xml:space="preserve">                | &lt;expr_postfijo&gt;</w:t>
+      </w:r>
+    </w:p>
+    <w:p>
+      <w:pPr>
+        <w:spacing w:before="240" w:after="240"/>
+        <w:rPr>
+          <w:rFonts w:ascii="Aptos" w:eastAsia="Aptos" w:hAnsi="Aptos" w:cs="Aptos"/>
+          <w:lang w:val="pt-BR"/>
+        </w:rPr>
+      </w:pPr>
+      <w:r>
+        <w:rPr>
+          <w:rFonts w:ascii="Aptos" w:eastAsia="Aptos" w:hAnsi="Aptos" w:cs="Aptos"/>
+          <w:lang w:val="pt-BR"/>
+        </w:rPr>
+        <w:t>&lt;op_unario&gt; ::= "-" | "Σ"</w:t>
+      </w:r>
+    </w:p>
+    <w:p>
+      <w:pPr>
+        <w:spacing w:before="240" w:after="240"/>
+        <w:rPr>
+          <w:rFonts w:ascii="Aptos" w:eastAsia="Aptos" w:hAnsi="Aptos" w:cs="Aptos"/>
+          <w:lang w:val="pt-BR"/>
+        </w:rPr>
+      </w:pPr>
+      <w:r>
+        <w:rPr>
+          <w:rFonts w:ascii="Aptos" w:eastAsia="Aptos" w:hAnsi="Aptos" w:cs="Aptos"/>
+          <w:lang w:val="pt-BR"/>
+        </w:rPr>
+        <w:t>&lt;expr_postfijo&gt; ::= &lt;primario&gt; ( &lt;postfix_op&gt; )*</w:t>
+      </w:r>
+    </w:p>
+    <w:p>
+      <w:pPr>
+        <w:spacing w:before="240" w:after="240"/>
+        <w:rPr>
+          <w:rFonts w:ascii="Aptos" w:eastAsia="Aptos" w:hAnsi="Aptos" w:cs="Aptos"/>
+          <w:lang w:val="pt-BR"/>
+        </w:rPr>
+      </w:pPr>
+      <w:r>
+        <w:rPr>
+          <w:rFonts w:ascii="Aptos" w:eastAsia="Aptos" w:hAnsi="Aptos" w:cs="Aptos"/>
+          <w:lang w:val="pt-BR"/>
+        </w:rPr>
+        <w:t>&lt;postfix_op&gt; ::= "++" | "--" | "[" &lt;expr&gt; "]"</w:t>
+      </w:r>
+    </w:p>
+    <w:p>
+      <w:pPr>
+        <w:spacing w:before="240" w:after="240"/>
+        <w:rPr>
+          <w:rFonts w:ascii="Aptos" w:eastAsia="Aptos" w:hAnsi="Aptos" w:cs="Aptos"/>
+          <w:lang w:val="pt-BR"/>
+        </w:rPr>
+      </w:pPr>
+      <w:r>
+        <w:rPr>
+          <w:rFonts w:ascii="Aptos" w:eastAsia="Aptos" w:hAnsi="Aptos" w:cs="Aptos"/>
+          <w:lang w:val="pt-BR"/>
+        </w:rPr>
+        <w:t>&lt;primario&gt; ::= &lt;lit&gt;</w:t>
+      </w:r>
+    </w:p>
+    <w:p>
+      <w:pPr>
+        <w:spacing w:before="240" w:after="240"/>
+        <w:rPr>
+          <w:rFonts w:ascii="Aptos" w:eastAsia="Aptos" w:hAnsi="Aptos" w:cs="Aptos"/>
+          <w:lang w:val="pt-BR"/>
+        </w:rPr>
+      </w:pPr>
+      <w:r>
+        <w:rPr>
+          <w:rFonts w:ascii="Aptos" w:eastAsia="Aptos" w:hAnsi="Aptos" w:cs="Aptos"/>
+          <w:lang w:val="pt-BR"/>
+        </w:rPr>
+        <w:t xml:space="preserve">             | &lt;lvalue&gt;</w:t>
+      </w:r>
+    </w:p>
+    <w:p>
+      <w:pPr>
+        <w:spacing w:before="240" w:after="240"/>
+        <w:rPr>
+          <w:rFonts w:ascii="Aptos" w:eastAsia="Aptos" w:hAnsi="Aptos" w:cs="Aptos"/>
+          <w:lang w:val="pt-BR"/>
+        </w:rPr>
+      </w:pPr>
+      <w:r>
+        <w:rPr>
+          <w:rFonts w:ascii="Aptos" w:eastAsia="Aptos" w:hAnsi="Aptos" w:cs="Aptos"/>
+          <w:lang w:val="pt-BR"/>
+        </w:rPr>
+        <w:t xml:space="preserve">             | &lt;llamada_func&gt;</w:t>
+      </w:r>
+    </w:p>
+    <w:p>
+      <w:pPr>
+        <w:spacing w:before="240" w:after="240"/>
+        <w:rPr>
+          <w:rFonts w:ascii="Aptos" w:eastAsia="Aptos" w:hAnsi="Aptos" w:cs="Aptos"/>
+          <w:lang w:val="pt-BR"/>
+        </w:rPr>
+      </w:pPr>
+      <w:r>
+        <w:rPr>
+          <w:rFonts w:ascii="Aptos" w:eastAsia="Aptos" w:hAnsi="Aptos" w:cs="Aptos"/>
+          <w:lang w:val="pt-BR"/>
+        </w:rPr>
+        <w:t xml:space="preserve">             | "є" &lt;expr&gt; "э"</w:t>
+      </w:r>
+    </w:p>
+    <w:p>
+      <w:pPr>
+        <w:spacing w:before="240" w:after="240"/>
+        <w:rPr>
+          <w:rFonts w:ascii="Aptos" w:eastAsia="Aptos" w:hAnsi="Aptos" w:cs="Aptos"/>
+          <w:lang w:val="pt-BR"/>
+        </w:rPr>
+      </w:pPr>
+      <w:r>
+        <w:rPr>
+          <w:rFonts w:ascii="Aptos" w:eastAsia="Aptos" w:hAnsi="Aptos" w:cs="Aptos"/>
+          <w:lang w:val="pt-BR"/>
+        </w:rPr>
+        <w:t>&lt;llamada_func&gt; ::= &lt;id&gt; "є" &lt;lista_args_opt&gt; "э"</w:t>
+      </w:r>
+    </w:p>
+    <w:p>
+      <w:pPr>
+        <w:spacing w:before="240" w:after="240"/>
+        <w:rPr>
+          <w:rFonts w:ascii="Aptos" w:eastAsia="Aptos" w:hAnsi="Aptos" w:cs="Aptos"/>
+          <w:lang w:val="pt-BR"/>
+        </w:rPr>
+      </w:pPr>
+      <w:r>
+        <w:rPr>
+          <w:rFonts w:ascii="Aptos" w:eastAsia="Aptos" w:hAnsi="Aptos" w:cs="Aptos"/>
+          <w:lang w:val="pt-BR"/>
+        </w:rPr>
+        <w:t>&lt;lista_args_opt&gt; ::= /* vacío */</w:t>
+      </w:r>
+    </w:p>
+    <w:p>
+      <w:pPr>
+        <w:spacing w:before="240" w:after="240"/>
+        <w:rPr>
+          <w:rFonts w:ascii="Aptos" w:eastAsia="Aptos" w:hAnsi="Aptos" w:cs="Aptos"/>
+          <w:lang w:val="pt-BR"/>
+        </w:rPr>
+      </w:pPr>
+      <w:r>
+        <w:rPr>
+          <w:rFonts w:ascii="Aptos" w:eastAsia="Aptos" w:hAnsi="Aptos" w:cs="Aptos"/>
+          <w:lang w:val="pt-BR"/>
+        </w:rPr>
+        <w:t xml:space="preserve">                   | &lt;lista_args&gt;</w:t>
+      </w:r>
+    </w:p>
+    <w:p>
+      <w:pPr>
+        <w:spacing w:before="240" w:after="240"/>
+        <w:rPr>
+          <w:rFonts w:ascii="Aptos" w:eastAsia="Aptos" w:hAnsi="Aptos" w:cs="Aptos"/>
+          <w:lang w:val="pt-BR"/>
+        </w:rPr>
+      </w:pPr>
+      <w:r>
+        <w:rPr>
+          <w:rFonts w:ascii="Aptos" w:eastAsia="Aptos" w:hAnsi="Aptos" w:cs="Aptos"/>
+          <w:lang w:val="pt-BR"/>
+        </w:rPr>
+        <w:t>&lt;lista_args&gt; ::= &lt;expr&gt; ("," &lt;expr&gt;)*</w:t>
+      </w:r>
+    </w:p>
+    <w:p>
+      <w:pPr>
+        <w:spacing w:before="240" w:after="240"/>
+        <w:rPr>
+          <w:rFonts w:ascii="Aptos" w:eastAsia="Aptos" w:hAnsi="Aptos" w:cs="Aptos"/>
+          <w:lang w:val="pt-BR"/>
+        </w:rPr>
+      </w:pPr>
+      <w:r>
+        <w:rPr>
+          <w:rFonts w:ascii="Aptos" w:eastAsia="Aptos" w:hAnsi="Aptos" w:cs="Aptos"/>
+          <w:lang w:val="pt-BR"/>
+        </w:rPr>
+        <w:t>&lt;cond_bool&gt; ::= &lt;expr&gt;   /* debe tipar a boolean en control de flujo */</w:t>
+      </w:r>
+    </w:p>
+    <w:p>
+      <w:pPr>
+        <w:spacing w:before="240" w:after="240"/>
+        <w:rPr>
+          <w:rFonts w:ascii="Aptos" w:eastAsia="Aptos" w:hAnsi="Aptos" w:cs="Aptos"/>
+          <w:lang w:val="pt-BR"/>
+        </w:rPr>
+      </w:pPr>
+    </w:p>
+    <w:p>
+      <w:pPr>
+        <w:spacing w:before="240" w:after="240"/>
+        <w:rPr>
+          <w:rFonts w:ascii="Aptos" w:eastAsia="Aptos" w:hAnsi="Aptos" w:cs="Aptos"/>
+          <w:lang w:val="pt-BR"/>
+        </w:rPr>
+      </w:pPr>
+    </w:p>
+    <w:p>
+      <w:pPr>
+        <w:spacing w:before="240" w:after="240"/>
+        <w:rPr>
+          <w:rFonts w:ascii="Aptos" w:eastAsia="Aptos" w:hAnsi="Aptos" w:cs="Aptos"/>
+          <w:lang w:val="pt-BR"/>
+        </w:rPr>
+      </w:pPr>
+    </w:p>
+    <w:p>
+      <w:pPr>
+        <w:spacing w:before="240" w:after="240"/>
+        <w:rPr>
+          <w:rFonts w:ascii="Aptos" w:eastAsia="Aptos" w:hAnsi="Aptos" w:cs="Aptos"/>
+          <w:lang w:val="pt-BR"/>
+        </w:rPr>
+      </w:pPr>
+    </w:p>
+    <w:p>
+      <w:pPr>
+        <w:spacing w:before="240" w:after="240"/>
+        <w:rPr>
+          <w:rFonts w:ascii="Aptos" w:eastAsia="Aptos" w:hAnsi="Aptos" w:cs="Aptos"/>
+          <w:lang w:val="pt-BR"/>
+        </w:rPr>
+      </w:pPr>
+      <w:r>
+        <w:rPr>
+          <w:rFonts w:ascii="Aptos" w:eastAsia="Aptos" w:hAnsi="Aptos" w:cs="Aptos"/>
+          <w:lang w:val="pt-BR"/>
+        </w:rPr>
+        <w:lastRenderedPageBreak/>
+        <w:t>/* ===================== LITERALES ===================== */</w:t>
+      </w:r>
+    </w:p>
+    <w:p>
+      <w:pPr>
+        <w:spacing w:before="240" w:after="240"/>
+        <w:rPr>
+          <w:rFonts w:ascii="Aptos" w:eastAsia="Aptos" w:hAnsi="Aptos" w:cs="Aptos"/>
+          <w:lang w:val="pt-BR"/>
+        </w:rPr>
+      </w:pPr>
+    </w:p>
+    <w:p>
+      <w:pPr>
+        <w:spacing w:before="240" w:after="240"/>
+        <w:rPr>
+          <w:rFonts w:ascii="Aptos" w:eastAsia="Aptos" w:hAnsi="Aptos" w:cs="Aptos"/>
+          <w:lang w:val="pt-BR"/>
+        </w:rPr>
+      </w:pPr>
+      <w:r>
+        <w:rPr>
+          <w:rFonts w:ascii="Aptos" w:eastAsia="Aptos" w:hAnsi="Aptos" w:cs="Aptos"/>
+          <w:lang w:val="pt-BR"/>
+        </w:rPr>
+        <w:t>&lt;lit&gt; ::= &lt;lit_entero&gt;</w:t>
+      </w:r>
+    </w:p>
+    <w:p>
+      <w:pPr>
+        <w:spacing w:before="240" w:after="240"/>
+        <w:rPr>
+          <w:rFonts w:ascii="Aptos" w:eastAsia="Aptos" w:hAnsi="Aptos" w:cs="Aptos"/>
+          <w:lang w:val="pt-BR"/>
+        </w:rPr>
+      </w:pPr>
+      <w:r>
+        <w:rPr>
+          <w:rFonts w:ascii="Aptos" w:eastAsia="Aptos" w:hAnsi="Aptos" w:cs="Aptos"/>
+          <w:lang w:val="pt-BR"/>
+        </w:rPr>
+        <w:t xml:space="preserve">        | &lt;lit_flotante&gt;</w:t>
+      </w:r>
+    </w:p>
+    <w:p>
+      <w:pPr>
+        <w:spacing w:before="240" w:after="240"/>
+        <w:rPr>
+          <w:rFonts w:ascii="Aptos" w:eastAsia="Aptos" w:hAnsi="Aptos" w:cs="Aptos"/>
+          <w:lang w:val="pt-BR"/>
+        </w:rPr>
+      </w:pPr>
+      <w:r>
+        <w:rPr>
+          <w:rFonts w:ascii="Aptos" w:eastAsia="Aptos" w:hAnsi="Aptos" w:cs="Aptos"/>
+          <w:lang w:val="pt-BR"/>
+        </w:rPr>
+        <w:t xml:space="preserve">        | &lt;lit_bool&gt;</w:t>
+      </w:r>
+    </w:p>
+    <w:p>
+      <w:pPr>
+        <w:spacing w:before="240" w:after="240"/>
+        <w:rPr>
+          <w:rFonts w:ascii="Aptos" w:eastAsia="Aptos" w:hAnsi="Aptos" w:cs="Aptos"/>
+          <w:lang w:val="pt-BR"/>
+        </w:rPr>
+      </w:pPr>
+      <w:r>
+        <w:rPr>
+          <w:rFonts w:ascii="Aptos" w:eastAsia="Aptos" w:hAnsi="Aptos" w:cs="Aptos"/>
+          <w:lang w:val="pt-BR"/>
+        </w:rPr>
+        <w:t xml:space="preserve">        | &lt;lit_char&gt;</w:t>
+      </w:r>
+    </w:p>
+    <w:p>
+      <w:pPr>
+        <w:spacing w:before="240" w:after="240"/>
+        <w:rPr>
+          <w:rFonts w:ascii="Aptos" w:eastAsia="Aptos" w:hAnsi="Aptos" w:cs="Aptos"/>
+          <w:lang w:val="pt-BR"/>
+        </w:rPr>
+      </w:pPr>
+      <w:r>
+        <w:rPr>
+          <w:rFonts w:ascii="Aptos" w:eastAsia="Aptos" w:hAnsi="Aptos" w:cs="Aptos"/>
+          <w:lang w:val="pt-BR"/>
+        </w:rPr>
+        <w:t xml:space="preserve">        | &lt;lit_string&gt;</w:t>
+      </w:r>
+    </w:p>
+    <w:p>
+      <w:pPr>
+        <w:spacing w:before="240" w:after="240"/>
+        <w:rPr>
+          <w:rFonts w:ascii="Aptos" w:eastAsia="Aptos" w:hAnsi="Aptos" w:cs="Aptos"/>
+          <w:lang w:val="pt-BR"/>
+        </w:rPr>
+      </w:pPr>
+      <w:r>
+        <w:rPr>
+          <w:rFonts w:ascii="Aptos" w:eastAsia="Aptos" w:hAnsi="Aptos" w:cs="Aptos"/>
+          <w:lang w:val="pt-BR"/>
+        </w:rPr>
+        <w:t xml:space="preserve">        | &lt;lit_arreglo&gt;</w:t>
+      </w:r>
+    </w:p>
+    <w:p>
+      <w:pPr>
+        <w:spacing w:before="240" w:after="240"/>
+        <w:rPr>
+          <w:rFonts w:ascii="Aptos" w:eastAsia="Aptos" w:hAnsi="Aptos" w:cs="Aptos"/>
+          <w:lang w:val="pt-BR"/>
+        </w:rPr>
+      </w:pPr>
+      <w:r>
+        <w:rPr>
+          <w:rFonts w:ascii="Aptos" w:eastAsia="Aptos" w:hAnsi="Aptos" w:cs="Aptos"/>
+          <w:lang w:val="pt-BR"/>
+        </w:rPr>
+        <w:t>&lt;lit_entero&gt; ::= &lt;signo_opt&gt; &lt;digito&gt;+</w:t>
+      </w:r>
+    </w:p>
+    <w:p>
+      <w:pPr>
+        <w:spacing w:before="240" w:after="240"/>
+        <w:rPr>
+          <w:rFonts w:ascii="Aptos" w:eastAsia="Aptos" w:hAnsi="Aptos" w:cs="Aptos"/>
+          <w:lang w:val="pt-BR"/>
+        </w:rPr>
+      </w:pPr>
+      <w:r>
+        <w:rPr>
+          <w:rFonts w:ascii="Aptos" w:eastAsia="Aptos" w:hAnsi="Aptos" w:cs="Aptos"/>
+          <w:lang w:val="pt-BR"/>
+        </w:rPr>
+        <w:t>&lt;lit_flotante&gt; ::= &lt;signo_opt&gt; &lt;digito&gt;+ "." &lt;digito&gt;+</w:t>
+      </w:r>
+    </w:p>
+    <w:p>
+      <w:pPr>
+        <w:spacing w:before="240" w:after="240"/>
+        <w:rPr>
+          <w:rFonts w:ascii="Aptos" w:eastAsia="Aptos" w:hAnsi="Aptos" w:cs="Aptos"/>
+          <w:lang w:val="pt-BR"/>
+        </w:rPr>
+      </w:pPr>
+      <w:r>
+        <w:rPr>
+          <w:rFonts w:ascii="Aptos" w:eastAsia="Aptos" w:hAnsi="Aptos" w:cs="Aptos"/>
+          <w:lang w:val="pt-BR"/>
+        </w:rPr>
+        <w:t>&lt;lit_bool&gt; ::= "true" | "false"</w:t>
+      </w:r>
+    </w:p>
+    <w:p>
+      <w:pPr>
+        <w:spacing w:before="240" w:after="240"/>
+        <w:rPr>
+          <w:rFonts w:ascii="Aptos" w:eastAsia="Aptos" w:hAnsi="Aptos" w:cs="Aptos"/>
+          <w:lang w:val="pt-BR"/>
+        </w:rPr>
+      </w:pPr>
+      <w:r>
+        <w:rPr>
+          <w:rFonts w:ascii="Aptos" w:eastAsia="Aptos" w:hAnsi="Aptos" w:cs="Aptos"/>
+          <w:lang w:val="pt-BR"/>
+        </w:rPr>
+        <w:t>&lt;lit_char&gt; ::= "'" &lt;caracter&gt; "'"</w:t>
+      </w:r>
+    </w:p>
+    <w:p>
+      <w:pPr>
+        <w:spacing w:before="240" w:after="240"/>
+        <w:rPr>
+          <w:rFonts w:ascii="Aptos" w:eastAsia="Aptos" w:hAnsi="Aptos" w:cs="Aptos"/>
+          <w:lang w:val="pt-BR"/>
+        </w:rPr>
+      </w:pPr>
+      <w:r>
+        <w:rPr>
+          <w:rFonts w:ascii="Aptos" w:eastAsia="Aptos" w:hAnsi="Aptos" w:cs="Aptos"/>
+          <w:lang w:val="pt-BR"/>
+        </w:rPr>
+        <w:t>&lt;lit_string&gt; ::= "\"" &lt;caracter_string&gt;* "\""</w:t>
+      </w:r>
+    </w:p>
+    <w:p>
+      <w:pPr>
+        <w:spacing w:before="240" w:after="240"/>
+        <w:rPr>
+          <w:rFonts w:ascii="Aptos" w:eastAsia="Aptos" w:hAnsi="Aptos" w:cs="Aptos"/>
+          <w:lang w:val="pt-BR"/>
+        </w:rPr>
+      </w:pPr>
+      <w:r>
+        <w:rPr>
+          <w:rFonts w:ascii="Aptos" w:eastAsia="Aptos" w:hAnsi="Aptos" w:cs="Aptos"/>
+          <w:lang w:val="pt-BR"/>
+        </w:rPr>
+        <w:t>&lt;lit_arreglo&gt; ::= "¿" &lt;lista_elem_arr_opt&gt; "?"</w:t>
+      </w:r>
+    </w:p>
+    <w:p>
+      <w:pPr>
+        <w:spacing w:before="240" w:after="240"/>
+        <w:rPr>
+          <w:rFonts w:ascii="Aptos" w:eastAsia="Aptos" w:hAnsi="Aptos" w:cs="Aptos"/>
+          <w:lang w:val="pt-BR"/>
+        </w:rPr>
+      </w:pPr>
+      <w:r>
+        <w:rPr>
+          <w:rFonts w:ascii="Aptos" w:eastAsia="Aptos" w:hAnsi="Aptos" w:cs="Aptos"/>
+          <w:lang w:val="pt-BR"/>
+        </w:rPr>
+        <w:t>&lt;lista_elem_arr_opt&gt; ::= /* vacío */</w:t>
+      </w:r>
+    </w:p>
+    <w:p>
+      <w:pPr>
+        <w:spacing w:before="240" w:after="240"/>
+        <w:rPr>
+          <w:rFonts w:ascii="Aptos" w:eastAsia="Aptos" w:hAnsi="Aptos" w:cs="Aptos"/>
+          <w:lang w:val="pt-BR"/>
+        </w:rPr>
+      </w:pPr>
+      <w:r>
+        <w:rPr>
+          <w:rFonts w:ascii="Aptos" w:eastAsia="Aptos" w:hAnsi="Aptos" w:cs="Aptos"/>
+          <w:lang w:val="pt-BR"/>
+        </w:rPr>
+        <w:t xml:space="preserve">                       | &lt;lista_elem_arr&gt;</w:t>
+      </w:r>
+    </w:p>
+    <w:p>
+      <w:pPr>
+        <w:spacing w:before="240" w:after="240"/>
+        <w:rPr>
+          <w:rFonts w:ascii="Aptos" w:eastAsia="Aptos" w:hAnsi="Aptos" w:cs="Aptos"/>
+          <w:lang w:val="pt-BR"/>
+        </w:rPr>
+      </w:pPr>
+      <w:r>
+        <w:rPr>
+          <w:rFonts w:ascii="Aptos" w:eastAsia="Aptos" w:hAnsi="Aptos" w:cs="Aptos"/>
+          <w:lang w:val="pt-BR"/>
+        </w:rPr>
+        <w:t>&lt;lista_elem_arr&gt; ::= &lt;expr&gt; ("," &lt;expr&gt;)*</w:t>
+      </w:r>
+    </w:p>
+    <w:p>
+      <w:pPr>
+        <w:spacing w:before="240" w:after="240"/>
+        <w:rPr>
+          <w:rFonts w:ascii="Aptos" w:eastAsia="Aptos" w:hAnsi="Aptos" w:cs="Aptos"/>
+          <w:lang w:val="pt-BR"/>
+        </w:rPr>
+      </w:pPr>
+      <w:r>
+        <w:rPr>
+          <w:rFonts w:ascii="Aptos" w:eastAsia="Aptos" w:hAnsi="Aptos" w:cs="Aptos"/>
+          <w:lang w:val="pt-BR"/>
+        </w:rPr>
+        <w:t>&lt;signo_opt&gt; ::= /* vacío */ | "-"</w:t>
+      </w:r>
+    </w:p>
+    <w:p>
+      <w:pPr>
+        <w:spacing w:before="240" w:after="240"/>
+        <w:rPr>
+          <w:rFonts w:ascii="Aptos" w:eastAsia="Aptos" w:hAnsi="Aptos" w:cs="Aptos"/>
+          <w:lang w:val="pt-BR"/>
+        </w:rPr>
+      </w:pPr>
+    </w:p>
+    <w:p>
+      <w:pPr>
+        <w:spacing w:before="240" w:after="240"/>
+        <w:rPr>
+          <w:rFonts w:ascii="Aptos" w:eastAsia="Aptos" w:hAnsi="Aptos" w:cs="Aptos"/>
+          <w:lang w:val="pt-BR"/>
+        </w:rPr>
+      </w:pPr>
+      <w:r>
+        <w:rPr>
+          <w:rFonts w:ascii="Aptos" w:eastAsia="Aptos" w:hAnsi="Aptos" w:cs="Aptos"/>
+          <w:lang w:val="pt-BR"/>
+        </w:rPr>
+        <w:t>/* ===================== IDENTIFICADORES ===================== */</w:t>
+      </w:r>
+    </w:p>
+    <w:p>
+      <w:pPr>
+        <w:spacing w:before="240" w:after="240"/>
+        <w:rPr>
+          <w:rFonts w:ascii="Aptos" w:eastAsia="Aptos" w:hAnsi="Aptos" w:cs="Aptos"/>
+          <w:lang w:val="pt-BR"/>
+        </w:rPr>
+      </w:pPr>
+      <w:r>
+        <w:rPr>
+          <w:rFonts w:ascii="Aptos" w:eastAsia="Aptos" w:hAnsi="Aptos" w:cs="Aptos"/>
+          <w:lang w:val="pt-BR"/>
+        </w:rPr>
+        <w:t>&lt;id&gt; ::= &lt;letra&gt; ( &lt;letra&gt; | &lt;digito&gt; | "_" )*</w:t>
+      </w:r>
+    </w:p>
+    <w:p>
+      <w:pPr>
+        <w:spacing w:before="240" w:after="240"/>
+        <w:rPr>
+          <w:rFonts w:ascii="Aptos" w:eastAsia="Aptos" w:hAnsi="Aptos" w:cs="Aptos"/>
+        </w:rPr>
+      </w:pPr>
+      <w:r>
+        <w:rPr>
+          <w:rFonts w:ascii="Aptos" w:eastAsia="Aptos" w:hAnsi="Aptos" w:cs="Aptos"/>
+          <w:lang w:val="pt-BR"/>
+        </w:rPr>
+        <w:t>&lt;</w:t>
+      </w:r>
+      <w:r>
+        <w:rPr>
+          <w:rFonts w:ascii="Aptos" w:eastAsia="Aptos" w:hAnsi="Aptos" w:cs="Aptos"/>
+          <w:lang w:val="pt-BR"/>
+        </w:rPr>
+        <w:t>letra&gt; ::=</w:t>
+      </w:r>
+      <w:r>
+        <w:rPr>
+          <w:rFonts w:ascii="Aptos" w:eastAsia="Aptos" w:hAnsi="Aptos" w:cs="Aptos"/>
+          <w:lang w:val="pt-BR"/>
+        </w:rPr>
+        <w:t xml:space="preserve"> </w:t>
+      </w:r>
+      <w:r>
+        <w:rPr>
+          <w:rFonts w:ascii="Aptos" w:eastAsia="Aptos" w:hAnsi="Aptos" w:cs="Aptos"/>
+        </w:rPr>
+        <w:t>(A–Z, a–z)</w:t>
+      </w:r>
+    </w:p>
+    <w:p>
+      <w:pPr>
+        <w:spacing w:before="240" w:after="240"/>
+        <w:rPr>
+          <w:rFonts w:ascii="Aptos" w:eastAsia="Aptos" w:hAnsi="Aptos" w:cs="Aptos"/>
+          <w:lang w:val="pt-BR"/>
+        </w:rPr>
+      </w:pPr>
+      <w:r>
+        <w:rPr>
+          <w:rFonts w:ascii="Aptos" w:eastAsia="Aptos" w:hAnsi="Aptos" w:cs="Aptos"/>
+        </w:rPr>
+        <w:lastRenderedPageBreak/>
+        <w:t>&lt;digito&gt; ::= (0-9)</w:t>
+      </w:r>
+    </w:p>
     <w:sectPr>
       <w:pgSz w:w="12240" w:h="15840"/>
       <w:pgMar w:top="1417" w:right="1701" w:bottom="1417" w:left="1701" w:header="708" w:footer="708" w:gutter="0"/>
@@ -2187,6 +3306,56 @@
     </w:sectPr>
   </w:body>
 </w:document>
+</file>
+
+<file path=word/endnotes.xml><?xml version="1.0" encoding="utf-8"?>
+<w:endnotes xmlns:wpc="http://schemas.microsoft.com/office/word/2010/wordprocessingCanvas" xmlns:cx="http://schemas.microsoft.com/office/drawing/2014/chartex" xmlns:cx1="http://schemas.microsoft.com/office/drawing/2015/9/8/chartex" xmlns:cx2="http://schemas.microsoft.com/office/drawing/2015/10/21/chartex" xmlns:cx3="http://schemas.microsoft.com/office/drawing/2016/5/9/chartex" xmlns:cx4="http://schemas.microsoft.com/office/drawing/2016/5/10/chartex" xmlns:cx5="http://schemas.microsoft.com/office/drawing/2016/5/11/chartex" xmlns:cx6="http://schemas.microsoft.com/office/drawing/2016/5/12/chartex" xmlns:cx7="http://schemas.microsoft.com/office/drawing/2016/5/13/chartex" xmlns:cx8="http://schemas.microsoft.com/office/drawing/2016/5/14/chartex" xmlns:mc="http://schemas.openxmlformats.org/markup-compatibility/2006" xmlns:aink="http://schemas.microsoft.com/office/drawing/2016/ink" xmlns:am3d="http://schemas.microsoft.com/office/drawing/2017/model3d" xmlns:o="urn:schemas-microsoft-com:office:office" xmlns:oel="http://schemas.microsoft.com/office/2019/extlst" xmlns:r="http://schemas.openxmlformats.org/officeDocument/2006/relationships" xmlns:m="http://schemas.openxmlformats.org/officeDocument/2006/math" xmlns:v="urn:schemas-microsoft-com:vml" xmlns:wp14="http://schemas.microsoft.com/office/word/2010/wordprocessingDrawing" xmlns:wp="http://schemas.openxmlformats.org/drawingml/2006/wordprocessingDrawing" xmlns:w10="urn:schemas-microsoft-com:office:word" xmlns:w="http://schemas.openxmlformats.org/wordprocessingml/2006/main" xmlns:w14="http://schemas.microsoft.com/office/word/2010/wordml" xmlns:w15="http://schemas.microsoft.com/office/word/2012/wordml" xmlns:w16cex="http://schemas.microsoft.com/office/word/2018/wordml/cex" xmlns:w16cid="http://schemas.microsoft.com/office/word/2016/wordml/cid" xmlns:w16="http://schemas.microsoft.com/office/word/2018/wordml" xmlns:w16du="http://schemas.microsoft.com/office/word/2023/wordml/word16du" xmlns:w16sdtdh="http://schemas.microsoft.com/office/word/2020/wordml/sdtdatahash" xmlns:w16sdtfl="http://schemas.microsoft.com/office/word/2024/wordml/sdtformatlock" xmlns:w16se="http://schemas.microsoft.com/office/word/2015/wordml/symex" xmlns:wpg="http://schemas.microsoft.com/office/word/2010/wordprocessingGroup" xmlns:wpi="http://schemas.microsoft.com/office/word/2010/wordprocessingInk" xmlns:wne="http://schemas.microsoft.com/office/word/2006/wordml" xmlns:wps="http://schemas.microsoft.com/office/word/2010/wordprocessingShape" mc:Ignorable="w14 w15 w16se w16cid w16 w16cex w16sdtdh w16sdtfl w16du wp14">
+  <w:endnote w:type="separator" w:id="-1">
+    <w:p>
+      <w:pPr>
+        <w:spacing w:after="0" w:line="240" w:lineRule="auto"/>
+      </w:pPr>
+      <w:r>
+        <w:separator/>
+      </w:r>
+    </w:p>
+  </w:endnote>
+  <w:endnote w:type="continuationSeparator" w:id="0">
+    <w:p>
+      <w:pPr>
+        <w:spacing w:after="0" w:line="240" w:lineRule="auto"/>
+      </w:pPr>
+      <w:r>
+        <w:continuationSeparator/>
+      </w:r>
+    </w:p>
+  </w:endnote>
+</w:endnotes>
+</file>
+
+<file path=word/footnotes.xml><?xml version="1.0" encoding="utf-8"?>
+<w:footnotes xmlns:wpc="http://schemas.microsoft.com/office/word/2010/wordprocessingCanvas" xmlns:cx="http://schemas.microsoft.com/office/drawing/2014/chartex" xmlns:cx1="http://schemas.microsoft.com/office/drawing/2015/9/8/chartex" xmlns:cx2="http://schemas.microsoft.com/office/drawing/2015/10/21/chartex" xmlns:cx3="http://schemas.microsoft.com/office/drawing/2016/5/9/chartex" xmlns:cx4="http://schemas.microsoft.com/office/drawing/2016/5/10/chartex" xmlns:cx5="http://schemas.microsoft.com/office/drawing/2016/5/11/chartex" xmlns:cx6="http://schemas.microsoft.com/office/drawing/2016/5/12/chartex" xmlns:cx7="http://schemas.microsoft.com/office/drawing/2016/5/13/chartex" xmlns:cx8="http://schemas.microsoft.com/office/drawing/2016/5/14/chartex" xmlns:mc="http://schemas.openxmlformats.org/markup-compatibility/2006" xmlns:aink="http://schemas.microsoft.com/office/drawing/2016/ink" xmlns:am3d="http://schemas.microsoft.com/office/drawing/2017/model3d" xmlns:o="urn:schemas-microsoft-com:office:office" xmlns:oel="http://schemas.microsoft.com/office/2019/extlst" xmlns:r="http://schemas.openxmlformats.org/officeDocument/2006/relationships" xmlns:m="http://schemas.openxmlformats.org/officeDocument/2006/math" xmlns:v="urn:schemas-microsoft-com:vml" xmlns:wp14="http://schemas.microsoft.com/office/word/2010/wordprocessingDrawing" xmlns:wp="http://schemas.openxmlformats.org/drawingml/2006/wordprocessingDrawing" xmlns:w10="urn:schemas-microsoft-com:office:word" xmlns:w="http://schemas.openxmlformats.org/wordprocessingml/2006/main" xmlns:w14="http://schemas.microsoft.com/office/word/2010/wordml" xmlns:w15="http://schemas.microsoft.com/office/word/2012/wordml" xmlns:w16cex="http://schemas.microsoft.com/office/word/2018/wordml/cex" xmlns:w16cid="http://schemas.microsoft.com/office/word/2016/wordml/cid" xmlns:w16="http://schemas.microsoft.com/office/word/2018/wordml" xmlns:w16du="http://schemas.microsoft.com/office/word/2023/wordml/word16du" xmlns:w16sdtdh="http://schemas.microsoft.com/office/word/2020/wordml/sdtdatahash" xmlns:w16sdtfl="http://schemas.microsoft.com/office/word/2024/wordml/sdtformatlock" xmlns:w16se="http://schemas.microsoft.com/office/word/2015/wordml/symex" xmlns:wpg="http://schemas.microsoft.com/office/word/2010/wordprocessingGroup" xmlns:wpi="http://schemas.microsoft.com/office/word/2010/wordprocessingInk" xmlns:wne="http://schemas.microsoft.com/office/word/2006/wordml" xmlns:wps="http://schemas.microsoft.com/office/word/2010/wordprocessingShape" mc:Ignorable="w14 w15 w16se w16cid w16 w16cex w16sdtdh w16sdtfl w16du wp14">
+  <w:footnote w:type="separator" w:id="-1">
+    <w:p>
+      <w:pPr>
+        <w:spacing w:after="0" w:line="240" w:lineRule="auto"/>
+      </w:pPr>
+      <w:r>
+        <w:separator/>
+      </w:r>
+    </w:p>
+  </w:footnote>
+  <w:footnote w:type="continuationSeparator" w:id="0">
+    <w:p>
+      <w:pPr>
+        <w:spacing w:after="0" w:line="240" w:lineRule="auto"/>
+      </w:pPr>
+      <w:r>
+        <w:continuationSeparator/>
+      </w:r>
+    </w:p>
+  </w:footnote>
+</w:footnotes>
 </file>
 
 <file path=word/intelligence2.xml><?xml version="1.0" encoding="utf-8"?>
@@ -3190,6 +4359,50 @@
       <w14:ligatures w14:val="none"/>
     </w:rPr>
   </w:style>
+  <w:style w:type="paragraph" w:styleId="Encabezado">
+    <w:name w:val="header"/>
+    <w:basedOn w:val="Normal"/>
+    <w:link w:val="EncabezadoCar"/>
+    <w:uiPriority w:val="99"/>
+    <w:unhideWhenUsed/>
+    <w:rsid w:val="0042536E"/>
+    <w:pPr>
+      <w:tabs>
+        <w:tab w:val="center" w:pos="4419"/>
+        <w:tab w:val="right" w:pos="8838"/>
+      </w:tabs>
+      <w:spacing w:after="0" w:line="240" w:lineRule="auto"/>
+    </w:pPr>
+  </w:style>
+  <w:style w:type="character" w:customStyle="1" w:styleId="EncabezadoCar">
+    <w:name w:val="Encabezado Car"/>
+    <w:basedOn w:val="Fuentedeprrafopredeter"/>
+    <w:link w:val="Encabezado"/>
+    <w:uiPriority w:val="99"/>
+    <w:rsid w:val="0042536E"/>
+  </w:style>
+  <w:style w:type="paragraph" w:styleId="Piedepgina">
+    <w:name w:val="footer"/>
+    <w:basedOn w:val="Normal"/>
+    <w:link w:val="PiedepginaCar"/>
+    <w:uiPriority w:val="99"/>
+    <w:unhideWhenUsed/>
+    <w:rsid w:val="0042536E"/>
+    <w:pPr>
+      <w:tabs>
+        <w:tab w:val="center" w:pos="4419"/>
+        <w:tab w:val="right" w:pos="8838"/>
+      </w:tabs>
+      <w:spacing w:after="0" w:line="240" w:lineRule="auto"/>
+    </w:pPr>
+  </w:style>
+  <w:style w:type="character" w:customStyle="1" w:styleId="PiedepginaCar">
+    <w:name w:val="Pie de página Car"/>
+    <w:basedOn w:val="Fuentedeprrafopredeter"/>
+    <w:link w:val="Piedepgina"/>
+    <w:uiPriority w:val="99"/>
+    <w:rsid w:val="0042536E"/>
+  </w:style>
 </w:styles>
 </file>
 

</xml_diff>